<commit_message>
cg pf with pf number
</commit_message>
<xml_diff>
--- a/Form 19 - PF withdrawal Application.docx
+++ b/Form 19 - PF withdrawal Application.docx
@@ -2947,6 +2947,18 @@
               </w:rPr>
               <w:t>/</w:t>
             </w:r>
+            <w:r>
+              <w:rPr>
+                <w:rFonts w:ascii="Arial" w:hAnsi="Arial" w:cs="Arial"/>
+                <w:b/>
+                <w:bCs/>
+                <w:color w:val="000000"/>
+                <w:sz w:val="17"/>
+                <w:szCs w:val="17"/>
+                <w:shd w:val="clear" w:color="auto" w:fill="F2F3F4"/>
+              </w:rPr>
+              <w:t>293538</w:t>
+            </w:r>
           </w:p>
         </w:tc>
       </w:tr>
@@ -3098,7 +3110,17 @@
                 <w:sz w:val="24"/>
                 <w:szCs w:val="24"/>
               </w:rPr>
-              <w:t xml:space="preserve">                                  ___________________________________</w:t>
+              <w:t xml:space="preserve">                                  _______________</w:t>
+            </w:r>
+            <w:bookmarkStart w:id="0" w:name="_GoBack"/>
+            <w:bookmarkEnd w:id="0"/>
+            <w:r>
+              <w:rPr>
+                <w:b/>
+                <w:sz w:val="24"/>
+                <w:szCs w:val="24"/>
+              </w:rPr>
+              <w:t>____________________</w:t>
             </w:r>
           </w:p>
         </w:tc>
@@ -9182,8 +9204,6 @@
       <w:r>
         <w:t xml:space="preserve">f </w:t>
       </w:r>
-      <w:bookmarkStart w:id="0" w:name="_GoBack"/>
-      <w:bookmarkEnd w:id="0"/>
       <w:r>
         <w:rPr>
           <w:spacing w:val="1"/>
@@ -14970,7 +14990,7 @@
 </file>
 
 <file path=customXml/itemProps1.xml><?xml version="1.0" encoding="utf-8"?>
-<ds:datastoreItem xmlns:ds="http://schemas.openxmlformats.org/officeDocument/2006/customXml" ds:itemID="{F94AA5D5-4FD0-42FC-9E5D-C77000108872}">
+<ds:datastoreItem xmlns:ds="http://schemas.openxmlformats.org/officeDocument/2006/customXml" ds:itemID="{B9B27505-A1DB-4288-A7A7-B6454633F623}">
   <ds:schemaRefs>
     <ds:schemaRef ds:uri="http://schemas.openxmlformats.org/officeDocument/2006/bibliography"/>
   </ds:schemaRefs>

</xml_diff>